<commit_message>
artifact update: hands-on approach
</commit_message>
<xml_diff>
--- a/attachments/files-odt/abordagempratica_proposta.docx
+++ b/attachments/files-odt/abordagempratica_proposta.docx
@@ -167,6 +167,7 @@
     <w:p>
       <w:pPr>
         <w:spacing w:line="240" w:lineRule="auto"/>
+        <w:ind w:firstLine="360"/>
         <w:jc w:val="both"/>
         <w:rPr>
           <w:sz w:val="20"/>
@@ -739,28 +740,67 @@
     <w:p>
       <w:pPr>
         <w:numPr>
-          <w:ilvl w:val="0"/>
+          <w:ilvl w:val="1"/>
           <w:numId w:val="11"/>
         </w:numPr>
         <w:jc w:val="both"/>
         <w:rPr>
-          <w:rFonts w:ascii="Arial" w:hAnsi="Arial" w:cs="Arial"/>
-          <w:b/>
-          <w:bCs/>
-          <w:sz w:val="20"/>
-          <w:szCs w:val="16"/>
-        </w:rPr>
-      </w:pPr>
-      <w:r>
-        <w:rPr>
-          <w:rFonts w:ascii="Arial" w:hAnsi="Arial" w:cs="Arial"/>
-          <w:b/>
-          <w:bCs/>
-          <w:sz w:val="20"/>
-          <w:szCs w:val="16"/>
-        </w:rPr>
-        <w:t>Adquirente do sistema</w:t>
-      </w:r>
+          <w:sz w:val="20"/>
+          <w:szCs w:val="16"/>
+        </w:rPr>
+      </w:pPr>
+      <w:r>
+        <w:rPr>
+          <w:sz w:val="20"/>
+          <w:szCs w:val="16"/>
+        </w:rPr>
+        <w:t>Cidadão</w:t>
+      </w:r>
+      <w:r>
+        <w:rPr>
+          <w:sz w:val="20"/>
+          <w:szCs w:val="16"/>
+        </w:rPr>
+        <w:t xml:space="preserve">: O cidadão refere-se ao usuário que queira ter acesso as informações da lista de </w:t>
+      </w:r>
+      <w:r>
+        <w:rPr>
+          <w:sz w:val="20"/>
+          <w:szCs w:val="16"/>
+        </w:rPr>
+        <w:lastRenderedPageBreak/>
+        <w:t>medicamento e disponibilidade do medicamento no posto de saúde me que ela está registrada.</w:t>
+      </w:r>
+    </w:p>
+    <w:p>
+      <w:pPr>
+        <w:numPr>
+          <w:ilvl w:val="1"/>
+          <w:numId w:val="11"/>
+        </w:numPr>
+        <w:jc w:val="both"/>
+        <w:rPr>
+          <w:sz w:val="20"/>
+          <w:szCs w:val="16"/>
+        </w:rPr>
+      </w:pPr>
+      <w:r>
+        <w:rPr>
+          <w:sz w:val="20"/>
+          <w:szCs w:val="16"/>
+        </w:rPr>
+        <w:t>Gestor do posto: O gestor do posto de saúde é o usuário que tem como principal responsabilidade manter os medicamentos atualizado, para isso deve manter o estique de medicamentos atualizado.</w:t>
+      </w:r>
+    </w:p>
+    <w:p>
+      <w:pPr>
+        <w:ind w:left="1800"/>
+        <w:jc w:val="both"/>
+        <w:rPr>
+          <w:sz w:val="20"/>
+          <w:szCs w:val="16"/>
+        </w:rPr>
+      </w:pPr>
     </w:p>
     <w:p>
       <w:pPr>
@@ -770,24 +810,67 @@
         </w:numPr>
         <w:jc w:val="both"/>
         <w:rPr>
-          <w:rFonts w:ascii="Arial" w:hAnsi="Arial" w:cs="Arial"/>
-          <w:b/>
-          <w:bCs/>
-          <w:sz w:val="20"/>
-          <w:szCs w:val="16"/>
-        </w:rPr>
-      </w:pPr>
-      <w:r>
-        <w:rPr>
-          <w:rFonts w:ascii="Arial" w:hAnsi="Arial" w:cs="Arial"/>
-          <w:b/>
-          <w:bCs/>
-          <w:sz w:val="20"/>
-          <w:szCs w:val="16"/>
-        </w:rPr>
-        <w:lastRenderedPageBreak/>
-        <w:t>Desenvolvedor do sistema</w:t>
-      </w:r>
+          <w:sz w:val="20"/>
+          <w:szCs w:val="16"/>
+        </w:rPr>
+      </w:pPr>
+      <w:r>
+        <w:rPr>
+          <w:rFonts w:ascii="Arial" w:hAnsi="Arial" w:cs="Arial"/>
+          <w:b/>
+          <w:bCs/>
+          <w:sz w:val="20"/>
+          <w:szCs w:val="16"/>
+        </w:rPr>
+        <w:t>Adquirente do sistema</w:t>
+      </w:r>
+    </w:p>
+    <w:p>
+      <w:pPr>
+        <w:ind w:left="1080"/>
+        <w:jc w:val="both"/>
+        <w:rPr>
+          <w:sz w:val="20"/>
+          <w:szCs w:val="16"/>
+        </w:rPr>
+      </w:pPr>
+    </w:p>
+    <w:p>
+      <w:pPr>
+        <w:numPr>
+          <w:ilvl w:val="1"/>
+          <w:numId w:val="11"/>
+        </w:numPr>
+        <w:jc w:val="both"/>
+        <w:rPr>
+          <w:sz w:val="20"/>
+          <w:szCs w:val="16"/>
+        </w:rPr>
+      </w:pPr>
+      <w:r>
+        <w:rPr>
+          <w:sz w:val="20"/>
+          <w:szCs w:val="16"/>
+        </w:rPr>
+        <w:t>Cidadão e Gestor do posto de saúde</w:t>
+      </w:r>
+      <w:r>
+        <w:rPr>
+          <w:sz w:val="20"/>
+          <w:szCs w:val="16"/>
+        </w:rPr>
+        <w:t>.</w:t>
+      </w:r>
+    </w:p>
+    <w:p>
+      <w:pPr>
+        <w:ind w:left="1800"/>
+        <w:jc w:val="both"/>
+        <w:rPr>
+          <w:sz w:val="20"/>
+          <w:szCs w:val="16"/>
+        </w:rPr>
+      </w:pPr>
     </w:p>
     <w:p>
       <w:pPr>
@@ -812,8 +895,128 @@
           <w:sz w:val="20"/>
           <w:szCs w:val="16"/>
         </w:rPr>
+        <w:t>Desenvolvedor do sistema</w:t>
+      </w:r>
+    </w:p>
+    <w:p>
+      <w:pPr>
+        <w:ind w:left="1080"/>
+        <w:jc w:val="both"/>
+        <w:rPr>
+          <w:rFonts w:ascii="Arial" w:hAnsi="Arial" w:cs="Arial"/>
+          <w:b/>
+          <w:bCs/>
+          <w:sz w:val="20"/>
+          <w:szCs w:val="16"/>
+        </w:rPr>
+      </w:pPr>
+    </w:p>
+    <w:p>
+      <w:pPr>
+        <w:ind w:left="1800"/>
+        <w:jc w:val="both"/>
+        <w:rPr>
+          <w:b/>
+          <w:bCs/>
+          <w:sz w:val="20"/>
+          <w:szCs w:val="16"/>
+        </w:rPr>
+      </w:pPr>
+      <w:r>
+        <w:rPr>
+          <w:sz w:val="20"/>
+          <w:szCs w:val="16"/>
+        </w:rPr>
+        <w:t>Este sistema foi desenvolvido por Mariana Sampaio.</w:t>
+      </w:r>
+    </w:p>
+    <w:p>
+      <w:pPr>
+        <w:numPr>
+          <w:ilvl w:val="0"/>
+          <w:numId w:val="11"/>
+        </w:numPr>
+        <w:jc w:val="both"/>
+        <w:rPr>
+          <w:rFonts w:ascii="Arial" w:hAnsi="Arial" w:cs="Arial"/>
+          <w:b/>
+          <w:bCs/>
+          <w:sz w:val="20"/>
+          <w:szCs w:val="16"/>
+        </w:rPr>
+      </w:pPr>
+      <w:r>
+        <w:rPr>
+          <w:rFonts w:ascii="Arial" w:hAnsi="Arial" w:cs="Arial"/>
+          <w:b/>
+          <w:bCs/>
+          <w:sz w:val="20"/>
+          <w:szCs w:val="16"/>
+        </w:rPr>
         <w:t>Responsável por manutenção do sistema</w:t>
       </w:r>
+    </w:p>
+    <w:p>
+      <w:pPr>
+        <w:ind w:left="1080"/>
+        <w:jc w:val="both"/>
+        <w:rPr>
+          <w:rFonts w:ascii="Arial" w:hAnsi="Arial" w:cs="Arial"/>
+          <w:b/>
+          <w:bCs/>
+          <w:sz w:val="20"/>
+          <w:szCs w:val="16"/>
+        </w:rPr>
+      </w:pPr>
+    </w:p>
+    <w:p>
+      <w:pPr>
+        <w:ind w:left="1800"/>
+        <w:jc w:val="both"/>
+        <w:rPr>
+          <w:b/>
+          <w:bCs/>
+          <w:sz w:val="20"/>
+          <w:szCs w:val="16"/>
+        </w:rPr>
+      </w:pPr>
+      <w:r>
+        <w:rPr>
+          <w:rFonts w:ascii="Arial" w:hAnsi="Arial" w:cs="Arial"/>
+          <w:b/>
+          <w:bCs/>
+          <w:sz w:val="20"/>
+          <w:szCs w:val="16"/>
+        </w:rPr>
+        <w:t xml:space="preserve"> </w:t>
+      </w:r>
+      <w:r>
+        <w:rPr>
+          <w:sz w:val="20"/>
+          <w:szCs w:val="16"/>
+        </w:rPr>
+        <w:t xml:space="preserve">Como responsável pela manutenção do sistema, </w:t>
+      </w:r>
+      <w:r>
+        <w:rPr>
+          <w:sz w:val="20"/>
+          <w:szCs w:val="16"/>
+        </w:rPr>
+        <w:t xml:space="preserve"> Mariana Sampaio.</w:t>
+      </w:r>
+    </w:p>
+    <w:p>
+      <w:pPr>
+        <w:ind w:left="1080"/>
+        <w:jc w:val="both"/>
+        <w:rPr>
+          <w:rFonts w:ascii="Arial" w:hAnsi="Arial" w:cs="Arial"/>
+          <w:b/>
+          <w:bCs/>
+          <w:sz w:val="20"/>
+          <w:szCs w:val="16"/>
+        </w:rPr>
+      </w:pPr>
     </w:p>
     <w:p>
       <w:pPr>
@@ -890,15 +1093,75 @@
     </w:p>
     <w:p>
       <w:pPr>
+        <w:ind w:left="1080"/>
+        <w:jc w:val="both"/>
+        <w:rPr>
+          <w:rFonts w:ascii="Arial" w:hAnsi="Arial" w:cs="Arial"/>
+          <w:b/>
+          <w:bCs/>
+          <w:sz w:val="20"/>
+          <w:szCs w:val="16"/>
+        </w:rPr>
+      </w:pPr>
+    </w:p>
+    <w:p>
+      <w:pPr>
+        <w:numPr>
+          <w:ilvl w:val="1"/>
+          <w:numId w:val="12"/>
+        </w:numPr>
+        <w:jc w:val="both"/>
+        <w:rPr>
+          <w:sz w:val="20"/>
+          <w:szCs w:val="16"/>
+        </w:rPr>
+      </w:pPr>
+      <w:r>
+        <w:rPr>
+          <w:sz w:val="20"/>
+          <w:szCs w:val="16"/>
+        </w:rPr>
+        <w:t>Visão para o cidadão</w:t>
+      </w:r>
+    </w:p>
+    <w:p>
+      <w:pPr>
+        <w:numPr>
+          <w:ilvl w:val="1"/>
+          <w:numId w:val="12"/>
+        </w:numPr>
+        <w:jc w:val="both"/>
+        <w:rPr>
+          <w:sz w:val="20"/>
+          <w:szCs w:val="16"/>
+        </w:rPr>
+      </w:pPr>
+      <w:r>
+        <w:rPr>
+          <w:sz w:val="20"/>
+          <w:szCs w:val="16"/>
+        </w:rPr>
+        <w:t xml:space="preserve">Visão gestor </w:t>
+      </w:r>
+    </w:p>
+    <w:p>
+      <w:pPr>
+        <w:ind w:left="1800"/>
+        <w:jc w:val="both"/>
+        <w:rPr>
+          <w:sz w:val="20"/>
+          <w:szCs w:val="16"/>
+        </w:rPr>
+      </w:pPr>
+    </w:p>
+    <w:p>
+      <w:pPr>
         <w:numPr>
           <w:ilvl w:val="0"/>
           <w:numId w:val="12"/>
         </w:numPr>
         <w:jc w:val="both"/>
         <w:rPr>
-          <w:rFonts w:ascii="Arial" w:hAnsi="Arial" w:cs="Arial"/>
-          <w:b/>
-          <w:bCs/>
           <w:sz w:val="20"/>
           <w:szCs w:val="16"/>
         </w:rPr>
@@ -913,6 +1176,80 @@
         </w:rPr>
         <w:t>Partes interessadas a serem abordadas pelo ponto de vista</w:t>
       </w:r>
+    </w:p>
+    <w:p>
+      <w:pPr>
+        <w:ind w:left="1080"/>
+        <w:jc w:val="both"/>
+        <w:rPr>
+          <w:sz w:val="20"/>
+          <w:szCs w:val="16"/>
+        </w:rPr>
+      </w:pPr>
+    </w:p>
+    <w:p>
+      <w:pPr>
+        <w:numPr>
+          <w:ilvl w:val="1"/>
+          <w:numId w:val="12"/>
+        </w:numPr>
+        <w:jc w:val="both"/>
+        <w:rPr>
+          <w:sz w:val="20"/>
+          <w:szCs w:val="16"/>
+        </w:rPr>
+      </w:pPr>
+      <w:r>
+        <w:rPr>
+          <w:sz w:val="20"/>
+          <w:szCs w:val="16"/>
+        </w:rPr>
+        <w:t>Visão para o cidadão</w:t>
+      </w:r>
+      <w:r>
+        <w:rPr>
+          <w:sz w:val="20"/>
+          <w:szCs w:val="16"/>
+        </w:rPr>
+        <w:t xml:space="preserve"> tem como parte interessada o cidadão.</w:t>
+      </w:r>
+    </w:p>
+    <w:p>
+      <w:pPr>
+        <w:numPr>
+          <w:ilvl w:val="1"/>
+          <w:numId w:val="12"/>
+        </w:numPr>
+        <w:jc w:val="both"/>
+        <w:rPr>
+          <w:sz w:val="20"/>
+          <w:szCs w:val="16"/>
+        </w:rPr>
+      </w:pPr>
+      <w:r>
+        <w:rPr>
+          <w:sz w:val="20"/>
+          <w:szCs w:val="16"/>
+        </w:rPr>
+        <w:t>Visão gestor</w:t>
+      </w:r>
+      <w:r>
+        <w:rPr>
+          <w:sz w:val="20"/>
+          <w:szCs w:val="16"/>
+        </w:rPr>
+        <w:t xml:space="preserve"> tem como parte interessada o gestor do posto de saúde.</w:t>
+      </w:r>
+    </w:p>
+    <w:p>
+      <w:pPr>
+        <w:ind w:left="1800"/>
+        <w:jc w:val="both"/>
+        <w:rPr>
+          <w:sz w:val="20"/>
+          <w:szCs w:val="16"/>
+        </w:rPr>
+      </w:pPr>
     </w:p>
     <w:p>
       <w:pPr>
@@ -942,6 +1279,422 @@
     </w:p>
     <w:p>
       <w:pPr>
+        <w:ind w:left="1080"/>
+        <w:jc w:val="both"/>
+        <w:rPr>
+          <w:rFonts w:ascii="Arial" w:hAnsi="Arial" w:cs="Arial"/>
+          <w:b/>
+          <w:bCs/>
+          <w:sz w:val="20"/>
+          <w:szCs w:val="16"/>
+        </w:rPr>
+      </w:pPr>
+    </w:p>
+    <w:p>
+      <w:pPr>
+        <w:numPr>
+          <w:ilvl w:val="1"/>
+          <w:numId w:val="12"/>
+        </w:numPr>
+        <w:jc w:val="both"/>
+        <w:rPr>
+          <w:sz w:val="20"/>
+          <w:szCs w:val="16"/>
+        </w:rPr>
+      </w:pPr>
+      <w:r>
+        <w:rPr>
+          <w:sz w:val="20"/>
+          <w:szCs w:val="16"/>
+        </w:rPr>
+        <w:t>Visão para o cidadão</w:t>
+      </w:r>
+    </w:p>
+    <w:p>
+      <w:pPr>
+        <w:ind w:left="1800"/>
+        <w:jc w:val="both"/>
+        <w:rPr>
+          <w:sz w:val="20"/>
+          <w:szCs w:val="16"/>
+        </w:rPr>
+      </w:pPr>
+    </w:p>
+    <w:p>
+      <w:pPr>
+        <w:numPr>
+          <w:ilvl w:val="2"/>
+          <w:numId w:val="12"/>
+        </w:numPr>
+        <w:jc w:val="both"/>
+        <w:rPr>
+          <w:sz w:val="20"/>
+          <w:szCs w:val="16"/>
+        </w:rPr>
+      </w:pPr>
+      <w:r>
+        <w:rPr>
+          <w:sz w:val="20"/>
+          <w:szCs w:val="16"/>
+        </w:rPr>
+        <w:t>Sessão de login.</w:t>
+      </w:r>
+    </w:p>
+    <w:p>
+      <w:pPr>
+        <w:numPr>
+          <w:ilvl w:val="2"/>
+          <w:numId w:val="12"/>
+        </w:numPr>
+        <w:jc w:val="both"/>
+        <w:rPr>
+          <w:sz w:val="20"/>
+          <w:szCs w:val="16"/>
+        </w:rPr>
+      </w:pPr>
+      <w:r>
+        <w:rPr>
+          <w:sz w:val="20"/>
+          <w:szCs w:val="16"/>
+        </w:rPr>
+        <w:t>Sessão de cadastro.</w:t>
+      </w:r>
+    </w:p>
+    <w:p>
+      <w:pPr>
+        <w:numPr>
+          <w:ilvl w:val="2"/>
+          <w:numId w:val="12"/>
+        </w:numPr>
+        <w:jc w:val="both"/>
+        <w:rPr>
+          <w:sz w:val="20"/>
+          <w:szCs w:val="16"/>
+        </w:rPr>
+      </w:pPr>
+      <w:r>
+        <w:rPr>
+          <w:sz w:val="20"/>
+          <w:szCs w:val="16"/>
+        </w:rPr>
+        <w:t>Sessão do perfil.</w:t>
+      </w:r>
+    </w:p>
+    <w:p>
+      <w:pPr>
+        <w:numPr>
+          <w:ilvl w:val="2"/>
+          <w:numId w:val="12"/>
+        </w:numPr>
+        <w:jc w:val="both"/>
+        <w:rPr>
+          <w:sz w:val="20"/>
+          <w:szCs w:val="16"/>
+        </w:rPr>
+      </w:pPr>
+      <w:r>
+        <w:rPr>
+          <w:sz w:val="20"/>
+          <w:szCs w:val="16"/>
+        </w:rPr>
+        <w:t>Sessão de busca dos medicamentos.</w:t>
+      </w:r>
+    </w:p>
+    <w:p>
+      <w:pPr>
+        <w:numPr>
+          <w:ilvl w:val="2"/>
+          <w:numId w:val="12"/>
+        </w:numPr>
+        <w:jc w:val="both"/>
+        <w:rPr>
+          <w:sz w:val="20"/>
+          <w:szCs w:val="16"/>
+          <w:highlight w:val="yellow"/>
+        </w:rPr>
+      </w:pPr>
+      <w:r>
+        <w:rPr>
+          <w:sz w:val="20"/>
+          <w:szCs w:val="16"/>
+          <w:highlight w:val="yellow"/>
+        </w:rPr>
+        <w:t>Lista de cidad</w:t>
+      </w:r>
+      <w:r>
+        <w:rPr>
+          <w:sz w:val="20"/>
+          <w:szCs w:val="16"/>
+          <w:highlight w:val="yellow"/>
+        </w:rPr>
+        <w:t>ão cadastrado</w:t>
+      </w:r>
+    </w:p>
+    <w:p>
+      <w:pPr>
+        <w:ind w:left="2520"/>
+        <w:jc w:val="both"/>
+        <w:rPr>
+          <w:sz w:val="20"/>
+          <w:szCs w:val="16"/>
+        </w:rPr>
+      </w:pPr>
+    </w:p>
+    <w:p>
+      <w:pPr>
+        <w:numPr>
+          <w:ilvl w:val="1"/>
+          <w:numId w:val="12"/>
+        </w:numPr>
+        <w:jc w:val="both"/>
+        <w:rPr>
+          <w:sz w:val="20"/>
+          <w:szCs w:val="16"/>
+        </w:rPr>
+      </w:pPr>
+      <w:r>
+        <w:rPr>
+          <w:sz w:val="20"/>
+          <w:szCs w:val="16"/>
+        </w:rPr>
+        <w:t>Visão gestor</w:t>
+      </w:r>
+    </w:p>
+    <w:p>
+      <w:pPr>
+        <w:ind w:left="1800"/>
+        <w:jc w:val="both"/>
+        <w:rPr>
+          <w:sz w:val="20"/>
+          <w:szCs w:val="16"/>
+        </w:rPr>
+      </w:pPr>
+    </w:p>
+    <w:p>
+      <w:pPr>
+        <w:numPr>
+          <w:ilvl w:val="2"/>
+          <w:numId w:val="12"/>
+        </w:numPr>
+        <w:jc w:val="both"/>
+        <w:rPr>
+          <w:sz w:val="20"/>
+          <w:szCs w:val="16"/>
+        </w:rPr>
+      </w:pPr>
+      <w:r>
+        <w:rPr>
+          <w:sz w:val="20"/>
+          <w:szCs w:val="16"/>
+        </w:rPr>
+        <w:t>Sessão de login.</w:t>
+      </w:r>
+    </w:p>
+    <w:p>
+      <w:pPr>
+        <w:numPr>
+          <w:ilvl w:val="2"/>
+          <w:numId w:val="12"/>
+        </w:numPr>
+        <w:jc w:val="both"/>
+        <w:rPr>
+          <w:sz w:val="20"/>
+          <w:szCs w:val="16"/>
+        </w:rPr>
+      </w:pPr>
+      <w:r>
+        <w:rPr>
+          <w:sz w:val="20"/>
+          <w:szCs w:val="16"/>
+        </w:rPr>
+        <w:t>Sessão de cadastro.</w:t>
+      </w:r>
+    </w:p>
+    <w:p>
+      <w:pPr>
+        <w:numPr>
+          <w:ilvl w:val="2"/>
+          <w:numId w:val="12"/>
+        </w:numPr>
+        <w:jc w:val="both"/>
+        <w:rPr>
+          <w:sz w:val="20"/>
+          <w:szCs w:val="16"/>
+        </w:rPr>
+      </w:pPr>
+      <w:r>
+        <w:rPr>
+          <w:sz w:val="20"/>
+          <w:szCs w:val="16"/>
+        </w:rPr>
+        <w:t>Sessão do perfil.</w:t>
+      </w:r>
+    </w:p>
+    <w:p>
+      <w:pPr>
+        <w:numPr>
+          <w:ilvl w:val="2"/>
+          <w:numId w:val="12"/>
+        </w:numPr>
+        <w:jc w:val="both"/>
+        <w:rPr>
+          <w:sz w:val="20"/>
+          <w:szCs w:val="16"/>
+        </w:rPr>
+      </w:pPr>
+      <w:r>
+        <w:rPr>
+          <w:sz w:val="20"/>
+          <w:szCs w:val="16"/>
+        </w:rPr>
+        <w:t>Sessão de busca dos medicamentos.</w:t>
+      </w:r>
+    </w:p>
+    <w:p>
+      <w:pPr>
+        <w:numPr>
+          <w:ilvl w:val="2"/>
+          <w:numId w:val="12"/>
+        </w:numPr>
+        <w:jc w:val="both"/>
+        <w:rPr>
+          <w:sz w:val="20"/>
+          <w:szCs w:val="16"/>
+        </w:rPr>
+      </w:pPr>
+      <w:r>
+        <w:rPr>
+          <w:sz w:val="20"/>
+          <w:szCs w:val="16"/>
+        </w:rPr>
+        <w:t>Sessão de cadastro do medicamento</w:t>
+      </w:r>
+    </w:p>
+    <w:p>
+      <w:pPr>
+        <w:numPr>
+          <w:ilvl w:val="2"/>
+          <w:numId w:val="12"/>
+        </w:numPr>
+        <w:jc w:val="both"/>
+        <w:rPr>
+          <w:sz w:val="20"/>
+          <w:szCs w:val="16"/>
+        </w:rPr>
+      </w:pPr>
+      <w:r>
+        <w:rPr>
+          <w:sz w:val="20"/>
+          <w:szCs w:val="16"/>
+        </w:rPr>
+        <w:t>Sessão de atualização do medicamento</w:t>
+      </w:r>
+    </w:p>
+    <w:p>
+      <w:pPr>
+        <w:numPr>
+          <w:ilvl w:val="2"/>
+          <w:numId w:val="12"/>
+        </w:numPr>
+        <w:jc w:val="both"/>
+        <w:rPr>
+          <w:sz w:val="20"/>
+          <w:szCs w:val="16"/>
+        </w:rPr>
+      </w:pPr>
+      <w:r>
+        <w:rPr>
+          <w:sz w:val="20"/>
+          <w:szCs w:val="16"/>
+        </w:rPr>
+        <w:t>Sessão de deleção do medicamento</w:t>
+      </w:r>
+    </w:p>
+    <w:p>
+      <w:pPr>
+        <w:numPr>
+          <w:ilvl w:val="2"/>
+          <w:numId w:val="12"/>
+        </w:numPr>
+        <w:jc w:val="both"/>
+        <w:rPr>
+          <w:sz w:val="20"/>
+          <w:szCs w:val="16"/>
+        </w:rPr>
+      </w:pPr>
+      <w:r>
+        <w:rPr>
+          <w:sz w:val="20"/>
+          <w:szCs w:val="16"/>
+        </w:rPr>
+        <w:t>Sessão de solicitação do medicamento</w:t>
+      </w:r>
+    </w:p>
+    <w:p>
+      <w:pPr>
+        <w:numPr>
+          <w:ilvl w:val="2"/>
+          <w:numId w:val="12"/>
+        </w:numPr>
+        <w:jc w:val="both"/>
+        <w:rPr>
+          <w:sz w:val="20"/>
+          <w:szCs w:val="16"/>
+        </w:rPr>
+      </w:pPr>
+      <w:r>
+        <w:rPr>
+          <w:sz w:val="20"/>
+          <w:szCs w:val="16"/>
+        </w:rPr>
+        <w:t>Sessão de Relatório Mensal</w:t>
+      </w:r>
+    </w:p>
+    <w:p>
+      <w:pPr>
+        <w:numPr>
+          <w:ilvl w:val="2"/>
+          <w:numId w:val="12"/>
+        </w:numPr>
+        <w:jc w:val="both"/>
+        <w:rPr>
+          <w:sz w:val="20"/>
+          <w:szCs w:val="16"/>
+        </w:rPr>
+      </w:pPr>
+      <w:r>
+        <w:rPr>
+          <w:sz w:val="20"/>
+          <w:szCs w:val="16"/>
+        </w:rPr>
+        <w:t>Sessão de Relatório Gerencial</w:t>
+      </w:r>
+    </w:p>
+    <w:p>
+      <w:pPr>
+        <w:ind w:left="2160"/>
+        <w:jc w:val="both"/>
+        <w:rPr>
+          <w:sz w:val="20"/>
+          <w:szCs w:val="16"/>
+        </w:rPr>
+      </w:pPr>
+    </w:p>
+    <w:p>
+      <w:pPr>
+        <w:ind w:left="1080"/>
+        <w:jc w:val="both"/>
+        <w:rPr>
+          <w:rFonts w:ascii="Arial" w:hAnsi="Arial" w:cs="Arial"/>
+          <w:b/>
+          <w:bCs/>
+          <w:sz w:val="20"/>
+          <w:szCs w:val="16"/>
+        </w:rPr>
+      </w:pPr>
+    </w:p>
+    <w:p>
+      <w:pPr>
         <w:numPr>
           <w:ilvl w:val="0"/>
           <w:numId w:val="12"/>
@@ -973,8 +1726,71 @@
           <w:sz w:val="20"/>
           <w:szCs w:val="16"/>
         </w:rPr>
-        <w:t>, técnicas ou métodos a serem usados na construção da visão;</w:t>
-      </w:r>
+        <w:t>, técnicas ou métodos a serem usados na construção da visão</w:t>
+      </w:r>
+    </w:p>
+    <w:p>
+      <w:pPr>
+        <w:ind w:left="1080"/>
+        <w:jc w:val="both"/>
+        <w:rPr>
+          <w:rFonts w:ascii="Arial" w:hAnsi="Arial" w:cs="Arial"/>
+          <w:b/>
+          <w:bCs/>
+          <w:sz w:val="20"/>
+          <w:szCs w:val="16"/>
+        </w:rPr>
+      </w:pPr>
+    </w:p>
+    <w:p>
+      <w:pPr>
+        <w:ind w:left="1080" w:firstLine="360"/>
+        <w:jc w:val="both"/>
+        <w:rPr>
+          <w:sz w:val="20"/>
+          <w:szCs w:val="16"/>
+        </w:rPr>
+      </w:pPr>
+      <w:r>
+        <w:rPr>
+          <w:sz w:val="20"/>
+          <w:szCs w:val="16"/>
+        </w:rPr>
+        <w:t xml:space="preserve">O sistema foi desenvolvido em PHP e tem como banco de dados o </w:t>
+      </w:r>
+      <w:proofErr w:type="spellStart"/>
+      <w:r>
+        <w:rPr>
+          <w:sz w:val="20"/>
+          <w:szCs w:val="16"/>
+        </w:rPr>
+        <w:t>PhpMyAdmin.</w:t>
+      </w:r>
+      <w:r>
+        <w:rPr>
+          <w:sz w:val="20"/>
+          <w:szCs w:val="16"/>
+        </w:rPr>
+        <w:t>O</w:t>
+      </w:r>
+      <w:proofErr w:type="spellEnd"/>
+      <w:r>
+        <w:rPr>
+          <w:sz w:val="20"/>
+          <w:szCs w:val="16"/>
+        </w:rPr>
+        <w:t xml:space="preserve"> método utilizado para desenvolvimento do sistema foi em focar de acordo com a visão seguir os cenários que podem ser vistos e referenciados por cada cenário de acordo com cada usuário.</w:t>
+      </w:r>
+    </w:p>
+    <w:p>
+      <w:pPr>
+        <w:ind w:left="1080"/>
+        <w:jc w:val="both"/>
+        <w:rPr>
+          <w:sz w:val="20"/>
+          <w:szCs w:val="16"/>
+        </w:rPr>
+      </w:pPr>
     </w:p>
     <w:p>
       <w:pPr>
@@ -1033,9 +1849,6 @@
         </w:numPr>
         <w:jc w:val="both"/>
         <w:rPr>
-          <w:rFonts w:ascii="Arial" w:hAnsi="Arial" w:cs="Arial"/>
-          <w:b/>
-          <w:bCs/>
           <w:sz w:val="20"/>
         </w:rPr>
       </w:pPr>
@@ -1048,6 +1861,60 @@
         </w:rPr>
         <w:t>Identificador</w:t>
       </w:r>
+    </w:p>
+    <w:p>
+      <w:pPr>
+        <w:ind w:left="1080"/>
+        <w:jc w:val="both"/>
+        <w:rPr>
+          <w:sz w:val="20"/>
+        </w:rPr>
+      </w:pPr>
+    </w:p>
+    <w:p>
+      <w:pPr>
+        <w:numPr>
+          <w:ilvl w:val="1"/>
+          <w:numId w:val="14"/>
+        </w:numPr>
+        <w:jc w:val="both"/>
+        <w:rPr>
+          <w:sz w:val="20"/>
+        </w:rPr>
+      </w:pPr>
+      <w:r>
+        <w:rPr>
+          <w:sz w:val="20"/>
+        </w:rPr>
+        <w:t>Visão cidadão</w:t>
+      </w:r>
+    </w:p>
+    <w:p>
+      <w:pPr>
+        <w:numPr>
+          <w:ilvl w:val="1"/>
+          <w:numId w:val="14"/>
+        </w:numPr>
+        <w:jc w:val="both"/>
+        <w:rPr>
+          <w:sz w:val="20"/>
+        </w:rPr>
+      </w:pPr>
+      <w:r>
+        <w:rPr>
+          <w:sz w:val="20"/>
+        </w:rPr>
+        <w:t>Visão gestor</w:t>
+      </w:r>
+    </w:p>
+    <w:p>
+      <w:pPr>
+        <w:ind w:left="1800"/>
+        <w:jc w:val="both"/>
+        <w:rPr>
+          <w:sz w:val="20"/>
+        </w:rPr>
+      </w:pPr>
     </w:p>
     <w:p>
       <w:pPr>
@@ -2479,7 +3346,7 @@
         <w:ind w:left="1080" w:hanging="360"/>
       </w:pPr>
     </w:lvl>
-    <w:lvl w:ilvl="1" w:tplc="04160019" w:tentative="1">
+    <w:lvl w:ilvl="1" w:tplc="04160019">
       <w:start w:val="1"/>
       <w:numFmt w:val="lowerLetter"/>
       <w:lvlText w:val="%2."/>
@@ -2488,7 +3355,7 @@
         <w:ind w:left="1800" w:hanging="360"/>
       </w:pPr>
     </w:lvl>
-    <w:lvl w:ilvl="2" w:tplc="0416001B" w:tentative="1">
+    <w:lvl w:ilvl="2" w:tplc="0416001B">
       <w:start w:val="1"/>
       <w:numFmt w:val="lowerRoman"/>
       <w:lvlText w:val="%3."/>
@@ -2705,7 +3572,7 @@
         <w:ind w:left="1080" w:hanging="360"/>
       </w:pPr>
     </w:lvl>
-    <w:lvl w:ilvl="1" w:tplc="04160019" w:tentative="1">
+    <w:lvl w:ilvl="1" w:tplc="04160019">
       <w:start w:val="1"/>
       <w:numFmt w:val="lowerLetter"/>
       <w:lvlText w:val="%2."/>
@@ -3117,7 +3984,7 @@
         <w:ind w:left="1080" w:hanging="360"/>
       </w:pPr>
     </w:lvl>
-    <w:lvl w:ilvl="1" w:tplc="04160019" w:tentative="1">
+    <w:lvl w:ilvl="1" w:tplc="04160019">
       <w:start w:val="1"/>
       <w:numFmt w:val="lowerLetter"/>
       <w:lvlText w:val="%2."/>
@@ -3126,7 +3993,7 @@
         <w:ind w:left="1800" w:hanging="360"/>
       </w:pPr>
     </w:lvl>
-    <w:lvl w:ilvl="2" w:tplc="0416001B" w:tentative="1">
+    <w:lvl w:ilvl="2" w:tplc="0416001B">
       <w:start w:val="1"/>
       <w:numFmt w:val="lowerRoman"/>
       <w:lvlText w:val="%3."/>

</xml_diff>

<commit_message>
artifact update: technical approach and update of chapter 06
</commit_message>
<xml_diff>
--- a/attachments/files-odt/abordagempratica_proposta.docx
+++ b/attachments/files-odt/abordagempratica_proposta.docx
@@ -916,8 +916,6 @@
         <w:ind w:left="1800"/>
         <w:jc w:val="both"/>
         <w:rPr>
-          <w:b/>
-          <w:bCs/>
           <w:sz w:val="20"/>
           <w:szCs w:val="16"/>
         </w:rPr>
@@ -929,6 +927,18 @@
         </w:rPr>
         <w:t>Este sistema foi desenvolvido por Mariana Sampaio.</w:t>
       </w:r>
+    </w:p>
+    <w:p>
+      <w:pPr>
+        <w:ind w:left="1800"/>
+        <w:jc w:val="both"/>
+        <w:rPr>
+          <w:b/>
+          <w:bCs/>
+          <w:sz w:val="20"/>
+          <w:szCs w:val="16"/>
+        </w:rPr>
+      </w:pPr>
     </w:p>
     <w:p>
       <w:pPr>
@@ -995,14 +1005,7 @@
           <w:sz w:val="20"/>
           <w:szCs w:val="16"/>
         </w:rPr>
-        <w:t xml:space="preserve">Como responsável pela manutenção do sistema, </w:t>
-      </w:r>
-      <w:r>
-        <w:rPr>
-          <w:sz w:val="20"/>
-          <w:szCs w:val="16"/>
-        </w:rPr>
-        <w:t xml:space="preserve"> Mariana Sampaio.</w:t>
+        <w:t>Como responsável pela manutenção do sistema,  Mariana Sampaio.</w:t>
       </w:r>
     </w:p>
     <w:p>
@@ -1039,23 +1042,7 @@
           <w:sz w:val="20"/>
           <w:szCs w:val="16"/>
         </w:rPr>
-        <w:t>Especificação de cada ponto de vista (</w:t>
-      </w:r>
-      <w:proofErr w:type="spellStart"/>
-      <w:r>
-        <w:rPr>
-          <w:sz w:val="20"/>
-          <w:szCs w:val="16"/>
-        </w:rPr>
-        <w:t>viewpoint</w:t>
-      </w:r>
-      <w:proofErr w:type="spellEnd"/>
-      <w:r>
-        <w:rPr>
-          <w:sz w:val="20"/>
-          <w:szCs w:val="16"/>
-        </w:rPr>
-        <w:t>) selecionado para organizar a representação da arquitetura e razão para essa seleção.</w:t>
+        <w:t>Especificação de cada ponto de vista (viewpoint) selecionado para organizar a representação da arquitetura e razão para essa seleção.</w:t>
       </w:r>
       <w:r>
         <w:rPr>
@@ -1337,7 +1324,14 @@
           <w:sz w:val="20"/>
           <w:szCs w:val="16"/>
         </w:rPr>
-        <w:t>Sessão de login.</w:t>
+        <w:t>Área</w:t>
+      </w:r>
+      <w:r>
+        <w:rPr>
+          <w:sz w:val="20"/>
+          <w:szCs w:val="16"/>
+        </w:rPr>
+        <w:t xml:space="preserve"> de login.</w:t>
       </w:r>
     </w:p>
     <w:p>
@@ -1357,7 +1351,14 @@
           <w:sz w:val="20"/>
           <w:szCs w:val="16"/>
         </w:rPr>
-        <w:t>Sessão de cadastro.</w:t>
+        <w:t>Área</w:t>
+      </w:r>
+      <w:r>
+        <w:rPr>
+          <w:sz w:val="20"/>
+          <w:szCs w:val="16"/>
+        </w:rPr>
+        <w:t xml:space="preserve"> de cadastro.</w:t>
       </w:r>
     </w:p>
     <w:p>
@@ -1377,7 +1378,14 @@
           <w:sz w:val="20"/>
           <w:szCs w:val="16"/>
         </w:rPr>
-        <w:t>Sessão do perfil.</w:t>
+        <w:t>Área</w:t>
+      </w:r>
+      <w:r>
+        <w:rPr>
+          <w:sz w:val="20"/>
+          <w:szCs w:val="16"/>
+        </w:rPr>
+        <w:t xml:space="preserve"> do perfil.</w:t>
       </w:r>
     </w:p>
     <w:p>
@@ -1397,7 +1405,14 @@
           <w:sz w:val="20"/>
           <w:szCs w:val="16"/>
         </w:rPr>
-        <w:t>Sessão de busca dos medicamentos.</w:t>
+        <w:t>Área</w:t>
+      </w:r>
+      <w:r>
+        <w:rPr>
+          <w:sz w:val="20"/>
+          <w:szCs w:val="16"/>
+        </w:rPr>
+        <w:t xml:space="preserve"> de busca dos medicamentos.</w:t>
       </w:r>
     </w:p>
     <w:p>
@@ -1487,7 +1502,14 @@
           <w:sz w:val="20"/>
           <w:szCs w:val="16"/>
         </w:rPr>
-        <w:t>Sessão de login.</w:t>
+        <w:t>Área</w:t>
+      </w:r>
+      <w:r>
+        <w:rPr>
+          <w:sz w:val="20"/>
+          <w:szCs w:val="16"/>
+        </w:rPr>
+        <w:t xml:space="preserve"> de login.</w:t>
       </w:r>
     </w:p>
     <w:p>
@@ -1507,7 +1529,14 @@
           <w:sz w:val="20"/>
           <w:szCs w:val="16"/>
         </w:rPr>
-        <w:t>Sessão de cadastro.</w:t>
+        <w:t>Área</w:t>
+      </w:r>
+      <w:r>
+        <w:rPr>
+          <w:sz w:val="20"/>
+          <w:szCs w:val="16"/>
+        </w:rPr>
+        <w:t xml:space="preserve"> de cadastro.</w:t>
       </w:r>
     </w:p>
     <w:p>
@@ -1527,7 +1556,14 @@
           <w:sz w:val="20"/>
           <w:szCs w:val="16"/>
         </w:rPr>
-        <w:t>Sessão do perfil.</w:t>
+        <w:t>Área</w:t>
+      </w:r>
+      <w:r>
+        <w:rPr>
+          <w:sz w:val="20"/>
+          <w:szCs w:val="16"/>
+        </w:rPr>
+        <w:t xml:space="preserve"> do perfil.</w:t>
       </w:r>
     </w:p>
     <w:p>
@@ -1547,7 +1583,14 @@
           <w:sz w:val="20"/>
           <w:szCs w:val="16"/>
         </w:rPr>
-        <w:t>Sessão de busca dos medicamentos.</w:t>
+        <w:t>Área</w:t>
+      </w:r>
+      <w:r>
+        <w:rPr>
+          <w:sz w:val="20"/>
+          <w:szCs w:val="16"/>
+        </w:rPr>
+        <w:t xml:space="preserve"> de busca dos medicamentos.</w:t>
       </w:r>
     </w:p>
     <w:p>
@@ -1567,7 +1610,14 @@
           <w:sz w:val="20"/>
           <w:szCs w:val="16"/>
         </w:rPr>
-        <w:t>Sessão de cadastro do medicamento</w:t>
+        <w:t>Área</w:t>
+      </w:r>
+      <w:r>
+        <w:rPr>
+          <w:sz w:val="20"/>
+          <w:szCs w:val="16"/>
+        </w:rPr>
+        <w:t xml:space="preserve"> de cadastro do medicamento</w:t>
       </w:r>
     </w:p>
     <w:p>
@@ -1587,7 +1637,14 @@
           <w:sz w:val="20"/>
           <w:szCs w:val="16"/>
         </w:rPr>
-        <w:t>Sessão de atualização do medicamento</w:t>
+        <w:t>Área</w:t>
+      </w:r>
+      <w:r>
+        <w:rPr>
+          <w:sz w:val="20"/>
+          <w:szCs w:val="16"/>
+        </w:rPr>
+        <w:t xml:space="preserve"> de atualização do medicamento</w:t>
       </w:r>
     </w:p>
     <w:p>
@@ -1607,7 +1664,14 @@
           <w:sz w:val="20"/>
           <w:szCs w:val="16"/>
         </w:rPr>
-        <w:t>Sessão de deleção do medicamento</w:t>
+        <w:t>Área</w:t>
+      </w:r>
+      <w:r>
+        <w:rPr>
+          <w:sz w:val="20"/>
+          <w:szCs w:val="16"/>
+        </w:rPr>
+        <w:t xml:space="preserve"> de deleção do medicamento</w:t>
       </w:r>
     </w:p>
     <w:p>
@@ -1627,7 +1691,14 @@
           <w:sz w:val="20"/>
           <w:szCs w:val="16"/>
         </w:rPr>
-        <w:t>Sessão de solicitação do medicamento</w:t>
+        <w:t>Área</w:t>
+      </w:r>
+      <w:r>
+        <w:rPr>
+          <w:sz w:val="20"/>
+          <w:szCs w:val="16"/>
+        </w:rPr>
+        <w:t xml:space="preserve"> de solicitação do medicamento</w:t>
       </w:r>
     </w:p>
     <w:p>
@@ -1647,7 +1718,14 @@
           <w:sz w:val="20"/>
           <w:szCs w:val="16"/>
         </w:rPr>
-        <w:t>Sessão de Relatório Mensal</w:t>
+        <w:t>Área</w:t>
+      </w:r>
+      <w:r>
+        <w:rPr>
+          <w:sz w:val="20"/>
+          <w:szCs w:val="16"/>
+        </w:rPr>
+        <w:t xml:space="preserve"> de Relatório Mensal</w:t>
       </w:r>
     </w:p>
     <w:p>
@@ -1667,7 +1745,15 @@
           <w:sz w:val="20"/>
           <w:szCs w:val="16"/>
         </w:rPr>
-        <w:t>Sessão de Relatório Gerencial</w:t>
+        <w:lastRenderedPageBreak/>
+        <w:t>Área</w:t>
+      </w:r>
+      <w:r>
+        <w:rPr>
+          <w:sz w:val="20"/>
+          <w:szCs w:val="16"/>
+        </w:rPr>
+        <w:t xml:space="preserve"> de Relatório Gerencial</w:t>
       </w:r>
     </w:p>
     <w:p>
@@ -1873,6 +1959,42 @@
     </w:p>
     <w:p>
       <w:pPr>
+        <w:ind w:firstLine="720"/>
+        <w:jc w:val="both"/>
+        <w:rPr>
+          <w:sz w:val="20"/>
+        </w:rPr>
+      </w:pPr>
+      <w:r>
+        <w:rPr>
+          <w:sz w:val="20"/>
+        </w:rPr>
+        <w:t>O sistema em questão irá tratar</w:t>
+      </w:r>
+      <w:r>
+        <w:rPr>
+          <w:sz w:val="20"/>
+        </w:rPr>
+        <w:t xml:space="preserve"> duas visões principais, sendo elas a visão do cidadão e a visão do gestor do posto de saúde. </w:t>
+      </w:r>
+      <w:r>
+        <w:rPr>
+          <w:sz w:val="20"/>
+        </w:rPr>
+        <w:t>O desenvolvimento das visões está associado aos seus possíveis usuários:</w:t>
+      </w:r>
+    </w:p>
+    <w:p>
+      <w:pPr>
+        <w:ind w:left="1080"/>
+        <w:jc w:val="both"/>
+        <w:rPr>
+          <w:sz w:val="20"/>
+        </w:rPr>
+      </w:pPr>
+    </w:p>
+    <w:p>
+      <w:pPr>
         <w:numPr>
           <w:ilvl w:val="1"/>
           <w:numId w:val="14"/>
@@ -1942,6 +2064,120 @@
     </w:p>
     <w:p>
       <w:pPr>
+        <w:ind w:left="1080"/>
+        <w:jc w:val="both"/>
+        <w:rPr>
+          <w:sz w:val="20"/>
+        </w:rPr>
+      </w:pPr>
+    </w:p>
+    <w:p>
+      <w:pPr>
+        <w:numPr>
+          <w:ilvl w:val="1"/>
+          <w:numId w:val="14"/>
+        </w:numPr>
+        <w:jc w:val="both"/>
+        <w:rPr>
+          <w:sz w:val="20"/>
+        </w:rPr>
+      </w:pPr>
+      <w:r>
+        <w:rPr>
+          <w:sz w:val="20"/>
+        </w:rPr>
+        <w:t>Visão cidadão</w:t>
+      </w:r>
+    </w:p>
+    <w:p>
+      <w:pPr>
+        <w:ind w:firstLine="720"/>
+        <w:jc w:val="both"/>
+        <w:rPr>
+          <w:sz w:val="20"/>
+        </w:rPr>
+      </w:pPr>
+    </w:p>
+    <w:p>
+      <w:pPr>
+        <w:ind w:firstLine="720"/>
+        <w:jc w:val="both"/>
+        <w:rPr>
+          <w:sz w:val="20"/>
+        </w:rPr>
+      </w:pPr>
+      <w:r>
+        <w:rPr>
+          <w:sz w:val="20"/>
+        </w:rPr>
+        <w:t>A visão do cidadão aborda uma visão com cenários que ele pode consultar os registros de medicamentos do posto. Foi desenvolvido uma área de login, caso o cidadão queira acompanhar e tenha mais interesse no sistema de software.</w:t>
+      </w:r>
+    </w:p>
+    <w:p>
+      <w:pPr>
+        <w:ind w:left="1440" w:firstLine="360"/>
+        <w:jc w:val="both"/>
+        <w:rPr>
+          <w:sz w:val="20"/>
+        </w:rPr>
+      </w:pPr>
+    </w:p>
+    <w:p>
+      <w:pPr>
+        <w:numPr>
+          <w:ilvl w:val="1"/>
+          <w:numId w:val="14"/>
+        </w:numPr>
+        <w:jc w:val="both"/>
+        <w:rPr>
+          <w:sz w:val="20"/>
+        </w:rPr>
+      </w:pPr>
+      <w:r>
+        <w:rPr>
+          <w:sz w:val="20"/>
+        </w:rPr>
+        <w:t>Visão gestor</w:t>
+      </w:r>
+    </w:p>
+    <w:p>
+      <w:pPr>
+        <w:ind w:left="1800"/>
+        <w:jc w:val="both"/>
+        <w:rPr>
+          <w:sz w:val="20"/>
+        </w:rPr>
+      </w:pPr>
+    </w:p>
+    <w:p>
+      <w:pPr>
+        <w:ind w:firstLine="720"/>
+        <w:jc w:val="both"/>
+        <w:rPr>
+          <w:sz w:val="20"/>
+        </w:rPr>
+      </w:pPr>
+      <w:r>
+        <w:rPr>
+          <w:sz w:val="20"/>
+        </w:rPr>
+        <w:t>A visão do gestor aborda uma visão com cenários mais complexos e com uma lógica mais estruturada visto que é necessário o controle do estoque de medicamentos. Dessa forma caso o medicamento esteja com quantidade abaixo do ideal ele pode solicitar o medicamento.</w:t>
+      </w:r>
+    </w:p>
+    <w:p>
+      <w:pPr>
+        <w:ind w:left="1440"/>
+        <w:jc w:val="both"/>
+        <w:rPr>
+          <w:rFonts w:ascii="Arial" w:hAnsi="Arial" w:cs="Arial"/>
+          <w:b/>
+          <w:bCs/>
+          <w:sz w:val="20"/>
+        </w:rPr>
+      </w:pPr>
+    </w:p>
+    <w:p>
+      <w:pPr>
         <w:numPr>
           <w:ilvl w:val="0"/>
           <w:numId w:val="14"/>
@@ -1963,6 +2199,277 @@
         </w:rPr>
         <w:t>Representação do sistema construído segundo as recomendações do ponto de vista associado</w:t>
       </w:r>
+      <w:r>
+        <w:rPr>
+          <w:rFonts w:ascii="Arial" w:hAnsi="Arial" w:cs="Arial"/>
+          <w:b/>
+          <w:bCs/>
+          <w:sz w:val="20"/>
+        </w:rPr>
+        <w:t>.</w:t>
+      </w:r>
+    </w:p>
+    <w:p>
+      <w:pPr>
+        <w:ind w:left="1080"/>
+        <w:jc w:val="both"/>
+        <w:rPr>
+          <w:rFonts w:ascii="Arial" w:hAnsi="Arial" w:cs="Arial"/>
+          <w:b/>
+          <w:bCs/>
+          <w:sz w:val="20"/>
+        </w:rPr>
+      </w:pPr>
+    </w:p>
+    <w:p>
+      <w:pPr>
+        <w:ind w:firstLine="720"/>
+        <w:jc w:val="both"/>
+        <w:rPr>
+          <w:sz w:val="20"/>
+        </w:rPr>
+      </w:pPr>
+      <w:r>
+        <w:rPr>
+          <w:sz w:val="20"/>
+        </w:rPr>
+        <w:t xml:space="preserve">Para realizar a representação do sistema foi desenvolvido </w:t>
+      </w:r>
+      <w:r>
+        <w:rPr>
+          <w:sz w:val="20"/>
+        </w:rPr>
+        <w:t>modelo de navegação</w:t>
+      </w:r>
+      <w:r>
+        <w:rPr>
+          <w:sz w:val="20"/>
+        </w:rPr>
+        <w:t xml:space="preserve"> apresentando as funcionalidades em cada tela.</w:t>
+      </w:r>
+    </w:p>
+    <w:p>
+      <w:pPr>
+        <w:ind w:firstLine="720"/>
+        <w:jc w:val="both"/>
+        <w:rPr>
+          <w:sz w:val="20"/>
+        </w:rPr>
+      </w:pPr>
+    </w:p>
+    <w:p>
+      <w:pPr>
+        <w:numPr>
+          <w:ilvl w:val="1"/>
+          <w:numId w:val="14"/>
+        </w:numPr>
+        <w:jc w:val="both"/>
+        <w:rPr>
+          <w:sz w:val="20"/>
+        </w:rPr>
+      </w:pPr>
+      <w:r>
+        <w:rPr>
+          <w:sz w:val="20"/>
+        </w:rPr>
+        <w:t>Visão cidadão</w:t>
+      </w:r>
+    </w:p>
+    <w:p>
+      <w:pPr>
+        <w:ind w:firstLine="720"/>
+        <w:jc w:val="both"/>
+        <w:rPr>
+          <w:sz w:val="20"/>
+        </w:rPr>
+      </w:pPr>
+      <w:r>
+        <w:rPr>
+          <w:sz w:val="20"/>
+        </w:rPr>
+        <w:t>Levando em consideração as sessões e como o usuário deve navegar pelo sistema, o usuário ao acessar tem acesso direto a tela com a consulta pelos medicamentos.</w:t>
+      </w:r>
+    </w:p>
+    <w:p>
+      <w:pPr>
+        <w:ind w:firstLine="720"/>
+        <w:jc w:val="both"/>
+        <w:rPr>
+          <w:sz w:val="20"/>
+        </w:rPr>
+      </w:pPr>
+      <w:r>
+        <w:rPr>
+          <w:sz w:val="20"/>
+        </w:rPr>
+        <w:t>O cidadão tem a opção de realizar o cadastro caso queira se registrar no sistema, para isso ele tem acesso a tela de cadastro e ao ter o seu cadastro realizado ele pode seguir para o login.</w:t>
+      </w:r>
+    </w:p>
+    <w:p>
+      <w:pPr>
+        <w:ind w:firstLine="720"/>
+        <w:jc w:val="both"/>
+        <w:rPr>
+          <w:sz w:val="20"/>
+        </w:rPr>
+      </w:pPr>
+      <w:r>
+        <w:rPr>
+          <w:sz w:val="20"/>
+        </w:rPr>
+        <w:t xml:space="preserve">A sessão do login do sistema pode ser feita apenas por usuários cadastrados no sistema. </w:t>
+      </w:r>
+    </w:p>
+    <w:p>
+      <w:pPr>
+        <w:ind w:firstLine="720"/>
+        <w:jc w:val="both"/>
+        <w:rPr>
+          <w:sz w:val="20"/>
+        </w:rPr>
+      </w:pPr>
+      <w:r>
+        <w:rPr>
+          <w:sz w:val="20"/>
+        </w:rPr>
+        <w:t>O usuário que tem cadastro no sistema, pode acessar diretamente o seu perfil. Funcionalidade apenas para aqueles usuários cadastrados.</w:t>
+      </w:r>
+    </w:p>
+    <w:p>
+      <w:pPr>
+        <w:ind w:firstLine="720"/>
+        <w:jc w:val="both"/>
+        <w:rPr>
+          <w:sz w:val="20"/>
+        </w:rPr>
+      </w:pPr>
+    </w:p>
+    <w:p>
+      <w:pPr>
+        <w:numPr>
+          <w:ilvl w:val="1"/>
+          <w:numId w:val="14"/>
+        </w:numPr>
+        <w:jc w:val="both"/>
+        <w:rPr>
+          <w:sz w:val="20"/>
+        </w:rPr>
+      </w:pPr>
+      <w:r>
+        <w:rPr>
+          <w:sz w:val="20"/>
+        </w:rPr>
+        <w:t>Visão gestor</w:t>
+      </w:r>
+    </w:p>
+    <w:p>
+      <w:pPr>
+        <w:ind w:firstLine="720"/>
+        <w:jc w:val="both"/>
+        <w:rPr>
+          <w:sz w:val="20"/>
+        </w:rPr>
+      </w:pPr>
+      <w:r>
+        <w:rPr>
+          <w:sz w:val="20"/>
+        </w:rPr>
+        <w:t xml:space="preserve">A visão do gestor é diferente da visão do usuário visto que ele tem um controle em relação ao estoque de </w:t>
+      </w:r>
+      <w:r>
+        <w:rPr>
+          <w:sz w:val="20"/>
+        </w:rPr>
+        <w:lastRenderedPageBreak/>
+        <w:t>medicamentos do posto de saúde. Para ter acesso esse usuário precisa estar cadastrado no sistema.</w:t>
+      </w:r>
+    </w:p>
+    <w:p>
+      <w:pPr>
+        <w:ind w:firstLine="720"/>
+        <w:jc w:val="both"/>
+        <w:rPr>
+          <w:sz w:val="20"/>
+        </w:rPr>
+      </w:pPr>
+      <w:r>
+        <w:rPr>
+          <w:sz w:val="20"/>
+        </w:rPr>
+        <w:t>O gestor estando cadastrado pode realizar login no sistema, tendo esse login realizado o gestor tem acesso a tela de busca de medicamentos. A diferença é que esse usuário também possui acesso ao controle destes medicamentos.</w:t>
+      </w:r>
+    </w:p>
+    <w:p>
+      <w:pPr>
+        <w:ind w:firstLine="720"/>
+        <w:jc w:val="both"/>
+        <w:rPr>
+          <w:sz w:val="20"/>
+        </w:rPr>
+      </w:pPr>
+      <w:r>
+        <w:rPr>
+          <w:sz w:val="20"/>
+        </w:rPr>
+        <w:t>Na sessão de controle dos medicamentos ele pode cadastrar um novo medicamento, editar ou excluir esse registro. Como essas ações são ações distintas, cada ação tem uma tela e uma configuração a ser feita.</w:t>
+      </w:r>
+    </w:p>
+    <w:p>
+      <w:pPr>
+        <w:ind w:firstLine="720"/>
+        <w:jc w:val="both"/>
+        <w:rPr>
+          <w:sz w:val="20"/>
+        </w:rPr>
+      </w:pPr>
+      <w:r>
+        <w:rPr>
+          <w:sz w:val="20"/>
+        </w:rPr>
+        <w:t>Caso o estoque de medicamentos esteja com uma quantidade de medicamentos abaixo do necessário ele pode solicitar medicamentos para o posto a fim de evitar que o posto fique com estoque abaixo do necessário.</w:t>
+      </w:r>
+    </w:p>
+    <w:p>
+      <w:pPr>
+        <w:ind w:firstLine="720"/>
+        <w:jc w:val="both"/>
+        <w:rPr>
+          <w:sz w:val="20"/>
+        </w:rPr>
+      </w:pPr>
+      <w:r>
+        <w:rPr>
+          <w:sz w:val="20"/>
+        </w:rPr>
+        <w:t>Além disso o gestor tem acesso à sessão de relatório mensal referente aos medicamentos do posto de saúde em questão.</w:t>
+      </w:r>
+    </w:p>
+    <w:p>
+      <w:pPr>
+        <w:ind w:firstLine="720"/>
+        <w:jc w:val="both"/>
+        <w:rPr>
+          <w:sz w:val="20"/>
+        </w:rPr>
+      </w:pPr>
+      <w:r>
+        <w:rPr>
+          <w:sz w:val="20"/>
+        </w:rPr>
+        <w:t>Além desse relatório mensal ele possui um relatório gerencial para manter os registros do posto de saúde.</w:t>
+      </w:r>
+    </w:p>
+    <w:p>
+      <w:pPr>
+        <w:ind w:left="1080"/>
+        <w:jc w:val="both"/>
+        <w:rPr>
+          <w:rFonts w:ascii="Arial" w:hAnsi="Arial" w:cs="Arial"/>
+          <w:b/>
+          <w:bCs/>
+          <w:sz w:val="20"/>
+        </w:rPr>
+      </w:pPr>
     </w:p>
     <w:p>
       <w:pPr>
@@ -1990,6 +2497,60 @@
     </w:p>
     <w:p>
       <w:pPr>
+        <w:ind w:left="1080"/>
+        <w:jc w:val="both"/>
+        <w:rPr>
+          <w:sz w:val="20"/>
+        </w:rPr>
+      </w:pPr>
+      <w:r>
+        <w:rPr>
+          <w:rFonts w:ascii="Arial" w:hAnsi="Arial" w:cs="Arial"/>
+          <w:b/>
+          <w:bCs/>
+          <w:sz w:val="20"/>
+        </w:rPr>
+        <w:t xml:space="preserve"> </w:t>
+      </w:r>
+    </w:p>
+    <w:p>
+      <w:pPr>
+        <w:ind w:firstLine="720"/>
+        <w:jc w:val="both"/>
+        <w:rPr>
+          <w:sz w:val="20"/>
+        </w:rPr>
+      </w:pPr>
+      <w:r>
+        <w:rPr>
+          <w:sz w:val="20"/>
+        </w:rPr>
+        <w:t>A configuração presente nessa visão é que a sequência dos cenários visa que para cada ator, ou seja, para cidadão ou para gestor existem cenários diferentes. Estes cenários foram explorados para ambos os casos de acordo com as funcionalidades que são previstas para cada um, visto que para cada ator, o sistema atribui uma ação diferente, sendo assim, um cenário diferente.</w:t>
+      </w:r>
+    </w:p>
+    <w:p>
+      <w:pPr>
+        <w:ind w:left="720"/>
+        <w:jc w:val="both"/>
+        <w:rPr>
+          <w:sz w:val="20"/>
+        </w:rPr>
+      </w:pPr>
+    </w:p>
+    <w:p>
+      <w:pPr>
+        <w:ind w:left="1440"/>
+        <w:jc w:val="both"/>
+        <w:rPr>
+          <w:rFonts w:ascii="Arial" w:hAnsi="Arial" w:cs="Arial"/>
+          <w:b/>
+          <w:bCs/>
+          <w:sz w:val="20"/>
+        </w:rPr>
+      </w:pPr>
+    </w:p>
+    <w:p>
+      <w:pPr>
         <w:pStyle w:val="Ttulo1"/>
         <w:spacing w:line="240" w:lineRule="auto"/>
         <w:jc w:val="both"/>
@@ -2007,12 +2568,67 @@
     </w:p>
     <w:p>
       <w:pPr>
+        <w:ind w:left="1440"/>
+      </w:pPr>
+    </w:p>
+    <w:p>
+      <w:pPr>
+        <w:ind w:left="1080"/>
+        <w:jc w:val="both"/>
+        <w:rPr>
+          <w:sz w:val="20"/>
+        </w:rPr>
+      </w:pPr>
+    </w:p>
+    <w:p>
+      <w:pPr>
+        <w:numPr>
+          <w:ilvl w:val="0"/>
+          <w:numId w:val="15"/>
+        </w:numPr>
+        <w:jc w:val="both"/>
+        <w:rPr>
+          <w:sz w:val="20"/>
+        </w:rPr>
+      </w:pPr>
+      <w:r>
+        <w:rPr>
+          <w:sz w:val="20"/>
+        </w:rPr>
+        <w:t>Visão cidadão</w:t>
+      </w:r>
+    </w:p>
+    <w:p>
+      <w:pPr>
+        <w:numPr>
+          <w:ilvl w:val="0"/>
+          <w:numId w:val="15"/>
+        </w:numPr>
+        <w:jc w:val="both"/>
+        <w:rPr>
+          <w:sz w:val="20"/>
+        </w:rPr>
+      </w:pPr>
+      <w:r>
+        <w:rPr>
+          <w:sz w:val="20"/>
+        </w:rPr>
+        <w:t>Visão gestor</w:t>
+      </w:r>
+    </w:p>
+    <w:p>
+      <w:pPr>
+        <w:ind w:left="1440"/>
+      </w:pPr>
+    </w:p>
+    <w:p>
+      <w:pPr>
         <w:pStyle w:val="Ttulo1"/>
         <w:spacing w:line="240" w:lineRule="auto"/>
         <w:jc w:val="both"/>
         <w:rPr>
-          <w:sz w:val="16"/>
-          <w:szCs w:val="12"/>
+          <w:sz w:val="20"/>
+          <w:szCs w:val="16"/>
         </w:rPr>
       </w:pPr>
       <w:r>
@@ -2022,6 +2638,57 @@
         </w:rPr>
         <w:t>Razão para seleção da arquitetura</w:t>
       </w:r>
+    </w:p>
+    <w:p>
+      <w:pPr>
+        <w:ind w:firstLine="360"/>
+      </w:pPr>
+    </w:p>
+    <w:p>
+      <w:pPr>
+        <w:ind w:firstLine="360"/>
+        <w:rPr>
+          <w:sz w:val="20"/>
+          <w:szCs w:val="16"/>
+        </w:rPr>
+      </w:pPr>
+      <w:r>
+        <w:rPr>
+          <w:sz w:val="20"/>
+          <w:szCs w:val="16"/>
+        </w:rPr>
+        <w:t>Essa arquitetura foi selecionada pois nela é possível identificar a necessidade de cada c</w:t>
+      </w:r>
+      <w:r>
+        <w:rPr>
+          <w:sz w:val="20"/>
+          <w:szCs w:val="16"/>
+        </w:rPr>
+        <w:t>enário</w:t>
+      </w:r>
+      <w:r>
+        <w:rPr>
+          <w:sz w:val="20"/>
+          <w:szCs w:val="16"/>
+        </w:rPr>
+        <w:t xml:space="preserve"> a ser tratado.</w:t>
+      </w:r>
+      <w:r>
+        <w:rPr>
+          <w:sz w:val="20"/>
+          <w:szCs w:val="16"/>
+        </w:rPr>
+        <w:t xml:space="preserve"> Visto que para cada ação o sistema tem uma ação associada e em diversos casos a consulta ao banco de dados está associada. Sendo assim, a arquitetura apresentada para essa configuração se torna interessante na descrição do sistema.</w:t>
+      </w:r>
+    </w:p>
+    <w:p>
+      <w:pPr>
+        <w:ind w:firstLine="360"/>
+        <w:rPr>
+          <w:sz w:val="20"/>
+          <w:szCs w:val="16"/>
+        </w:rPr>
+      </w:pPr>
     </w:p>
     <w:p>
       <w:pPr>
@@ -2069,6 +2736,228 @@
     </w:p>
     <w:p>
       <w:pPr>
+        <w:jc w:val="both"/>
+        <w:rPr>
+          <w:rFonts w:ascii="Arial" w:hAnsi="Arial" w:cs="Arial"/>
+          <w:b/>
+          <w:bCs/>
+          <w:sz w:val="20"/>
+          <w:szCs w:val="16"/>
+        </w:rPr>
+      </w:pPr>
+    </w:p>
+    <w:tbl>
+      <w:tblPr>
+        <w:tblW w:w="0" w:type="auto"/>
+        <w:tblBorders>
+          <w:top w:val="single" w:sz="4" w:space="0" w:color="auto"/>
+          <w:left w:val="single" w:sz="4" w:space="0" w:color="auto"/>
+          <w:bottom w:val="single" w:sz="4" w:space="0" w:color="auto"/>
+          <w:right w:val="single" w:sz="4" w:space="0" w:color="auto"/>
+          <w:insideH w:val="single" w:sz="4" w:space="0" w:color="auto"/>
+          <w:insideV w:val="single" w:sz="4" w:space="0" w:color="auto"/>
+        </w:tblBorders>
+        <w:tblLook w:val="04A0" w:firstRow="1" w:lastRow="0" w:firstColumn="1" w:lastColumn="0" w:noHBand="0" w:noVBand="1"/>
+      </w:tblPr>
+      <w:tblGrid>
+        <w:gridCol w:w="4750"/>
+        <w:gridCol w:w="4750"/>
+      </w:tblGrid>
+      <w:tr>
+        <w:tc>
+          <w:tcPr>
+            <w:tcW w:w="4750" w:type="dxa"/>
+            <w:shd w:val="clear" w:color="auto" w:fill="auto"/>
+          </w:tcPr>
+          <w:p>
+            <w:pPr>
+              <w:jc w:val="both"/>
+              <w:rPr>
+                <w:rFonts w:ascii="Arial" w:hAnsi="Arial" w:cs="Arial"/>
+                <w:b/>
+                <w:bCs/>
+                <w:sz w:val="20"/>
+                <w:szCs w:val="16"/>
+              </w:rPr>
+            </w:pPr>
+            <w:r>
+              <w:rPr>
+                <w:rFonts w:ascii="Arial" w:hAnsi="Arial" w:cs="Arial"/>
+                <w:b/>
+                <w:bCs/>
+                <w:sz w:val="20"/>
+                <w:szCs w:val="16"/>
+              </w:rPr>
+              <w:t>Data de emissão</w:t>
+            </w:r>
+          </w:p>
+        </w:tc>
+        <w:tc>
+          <w:tcPr>
+            <w:tcW w:w="4750" w:type="dxa"/>
+            <w:shd w:val="clear" w:color="auto" w:fill="auto"/>
+          </w:tcPr>
+          <w:p>
+            <w:pPr>
+              <w:jc w:val="both"/>
+              <w:rPr>
+                <w:rFonts w:ascii="Arial" w:hAnsi="Arial" w:cs="Arial"/>
+                <w:b/>
+                <w:bCs/>
+                <w:sz w:val="20"/>
+                <w:szCs w:val="16"/>
+              </w:rPr>
+            </w:pPr>
+            <w:r>
+              <w:rPr>
+                <w:rFonts w:ascii="Arial" w:hAnsi="Arial" w:cs="Arial"/>
+                <w:b/>
+                <w:bCs/>
+                <w:sz w:val="20"/>
+                <w:szCs w:val="16"/>
+              </w:rPr>
+              <w:t>Estado</w:t>
+            </w:r>
+          </w:p>
+        </w:tc>
+      </w:tr>
+      <w:tr>
+        <w:tc>
+          <w:tcPr>
+            <w:tcW w:w="4750" w:type="dxa"/>
+            <w:shd w:val="clear" w:color="auto" w:fill="auto"/>
+          </w:tcPr>
+          <w:p>
+            <w:pPr>
+              <w:jc w:val="both"/>
+              <w:rPr>
+                <w:sz w:val="20"/>
+                <w:szCs w:val="16"/>
+              </w:rPr>
+            </w:pPr>
+            <w:r>
+              <w:rPr>
+                <w:sz w:val="20"/>
+                <w:szCs w:val="16"/>
+              </w:rPr>
+              <w:t>28/12/2022</w:t>
+            </w:r>
+          </w:p>
+        </w:tc>
+        <w:tc>
+          <w:tcPr>
+            <w:tcW w:w="4750" w:type="dxa"/>
+            <w:shd w:val="clear" w:color="auto" w:fill="auto"/>
+          </w:tcPr>
+          <w:p>
+            <w:pPr>
+              <w:jc w:val="both"/>
+              <w:rPr>
+                <w:sz w:val="20"/>
+                <w:szCs w:val="16"/>
+              </w:rPr>
+            </w:pPr>
+            <w:r>
+              <w:rPr>
+                <w:sz w:val="20"/>
+                <w:szCs w:val="16"/>
+              </w:rPr>
+              <w:t>Arquitetura desenvolvida e testada para mockup e em teste de funcionalidade para o protótipo.</w:t>
+            </w:r>
+          </w:p>
+        </w:tc>
+      </w:tr>
+      <w:tr>
+        <w:tc>
+          <w:tcPr>
+            <w:tcW w:w="4750" w:type="dxa"/>
+            <w:shd w:val="clear" w:color="auto" w:fill="auto"/>
+          </w:tcPr>
+          <w:p>
+            <w:pPr>
+              <w:jc w:val="both"/>
+              <w:rPr>
+                <w:rFonts w:ascii="Arial" w:hAnsi="Arial" w:cs="Arial"/>
+                <w:b/>
+                <w:bCs/>
+                <w:sz w:val="20"/>
+                <w:szCs w:val="16"/>
+              </w:rPr>
+            </w:pPr>
+          </w:p>
+        </w:tc>
+        <w:tc>
+          <w:tcPr>
+            <w:tcW w:w="4750" w:type="dxa"/>
+            <w:shd w:val="clear" w:color="auto" w:fill="auto"/>
+          </w:tcPr>
+          <w:p>
+            <w:pPr>
+              <w:jc w:val="both"/>
+              <w:rPr>
+                <w:rFonts w:ascii="Arial" w:hAnsi="Arial" w:cs="Arial"/>
+                <w:b/>
+                <w:bCs/>
+                <w:sz w:val="20"/>
+                <w:szCs w:val="16"/>
+              </w:rPr>
+            </w:pPr>
+          </w:p>
+        </w:tc>
+      </w:tr>
+      <w:tr>
+        <w:tc>
+          <w:tcPr>
+            <w:tcW w:w="4750" w:type="dxa"/>
+            <w:shd w:val="clear" w:color="auto" w:fill="auto"/>
+          </w:tcPr>
+          <w:p>
+            <w:pPr>
+              <w:jc w:val="both"/>
+              <w:rPr>
+                <w:rFonts w:ascii="Arial" w:hAnsi="Arial" w:cs="Arial"/>
+                <w:b/>
+                <w:bCs/>
+                <w:sz w:val="20"/>
+                <w:szCs w:val="16"/>
+              </w:rPr>
+            </w:pPr>
+          </w:p>
+        </w:tc>
+        <w:tc>
+          <w:tcPr>
+            <w:tcW w:w="4750" w:type="dxa"/>
+            <w:shd w:val="clear" w:color="auto" w:fill="auto"/>
+          </w:tcPr>
+          <w:p>
+            <w:pPr>
+              <w:jc w:val="both"/>
+              <w:rPr>
+                <w:rFonts w:ascii="Arial" w:hAnsi="Arial" w:cs="Arial"/>
+                <w:b/>
+                <w:bCs/>
+                <w:sz w:val="20"/>
+                <w:szCs w:val="16"/>
+              </w:rPr>
+            </w:pPr>
+          </w:p>
+        </w:tc>
+      </w:tr>
+    </w:tbl>
+    <w:p>
+      <w:pPr>
+        <w:jc w:val="both"/>
+        <w:rPr>
+          <w:rFonts w:ascii="Arial" w:hAnsi="Arial" w:cs="Arial"/>
+          <w:b/>
+          <w:bCs/>
+          <w:sz w:val="20"/>
+          <w:szCs w:val="16"/>
+        </w:rPr>
+      </w:pPr>
+    </w:p>
+    <w:p>
+      <w:pPr>
         <w:numPr>
           <w:ilvl w:val="0"/>
           <w:numId w:val="9"/>
@@ -2246,6 +3135,7 @@
           <w:sz w:val="20"/>
           <w:szCs w:val="16"/>
         </w:rPr>
+        <w:lastRenderedPageBreak/>
         <w:t>Referências</w:t>
       </w:r>
     </w:p>
@@ -3248,6 +4138,92 @@
     </w:lvl>
   </w:abstractNum>
   <w:abstractNum w:abstractNumId="5" w15:restartNumberingAfterBreak="0">
+    <w:nsid w:val="29F2671E"/>
+    <w:multiLevelType w:val="hybridMultilevel"/>
+    <w:tmpl w:val="5A22496A"/>
+    <w:lvl w:ilvl="0" w:tplc="04160019">
+      <w:start w:val="1"/>
+      <w:numFmt w:val="lowerLetter"/>
+      <w:lvlText w:val="%1."/>
+      <w:lvlJc w:val="left"/>
+      <w:pPr>
+        <w:ind w:left="1800" w:hanging="360"/>
+      </w:pPr>
+    </w:lvl>
+    <w:lvl w:ilvl="1" w:tplc="04160019" w:tentative="1">
+      <w:start w:val="1"/>
+      <w:numFmt w:val="lowerLetter"/>
+      <w:lvlText w:val="%2."/>
+      <w:lvlJc w:val="left"/>
+      <w:pPr>
+        <w:ind w:left="2520" w:hanging="360"/>
+      </w:pPr>
+    </w:lvl>
+    <w:lvl w:ilvl="2" w:tplc="0416001B" w:tentative="1">
+      <w:start w:val="1"/>
+      <w:numFmt w:val="lowerRoman"/>
+      <w:lvlText w:val="%3."/>
+      <w:lvlJc w:val="right"/>
+      <w:pPr>
+        <w:ind w:left="3240" w:hanging="180"/>
+      </w:pPr>
+    </w:lvl>
+    <w:lvl w:ilvl="3" w:tplc="0416000F" w:tentative="1">
+      <w:start w:val="1"/>
+      <w:numFmt w:val="decimal"/>
+      <w:lvlText w:val="%4."/>
+      <w:lvlJc w:val="left"/>
+      <w:pPr>
+        <w:ind w:left="3960" w:hanging="360"/>
+      </w:pPr>
+    </w:lvl>
+    <w:lvl w:ilvl="4" w:tplc="04160019" w:tentative="1">
+      <w:start w:val="1"/>
+      <w:numFmt w:val="lowerLetter"/>
+      <w:lvlText w:val="%5."/>
+      <w:lvlJc w:val="left"/>
+      <w:pPr>
+        <w:ind w:left="4680" w:hanging="360"/>
+      </w:pPr>
+    </w:lvl>
+    <w:lvl w:ilvl="5" w:tplc="0416001B" w:tentative="1">
+      <w:start w:val="1"/>
+      <w:numFmt w:val="lowerRoman"/>
+      <w:lvlText w:val="%6."/>
+      <w:lvlJc w:val="right"/>
+      <w:pPr>
+        <w:ind w:left="5400" w:hanging="180"/>
+      </w:pPr>
+    </w:lvl>
+    <w:lvl w:ilvl="6" w:tplc="0416000F" w:tentative="1">
+      <w:start w:val="1"/>
+      <w:numFmt w:val="decimal"/>
+      <w:lvlText w:val="%7."/>
+      <w:lvlJc w:val="left"/>
+      <w:pPr>
+        <w:ind w:left="6120" w:hanging="360"/>
+      </w:pPr>
+    </w:lvl>
+    <w:lvl w:ilvl="7" w:tplc="04160019" w:tentative="1">
+      <w:start w:val="1"/>
+      <w:numFmt w:val="lowerLetter"/>
+      <w:lvlText w:val="%8."/>
+      <w:lvlJc w:val="left"/>
+      <w:pPr>
+        <w:ind w:left="6840" w:hanging="360"/>
+      </w:pPr>
+    </w:lvl>
+    <w:lvl w:ilvl="8" w:tplc="0416001B" w:tentative="1">
+      <w:start w:val="1"/>
+      <w:numFmt w:val="lowerRoman"/>
+      <w:lvlText w:val="%9."/>
+      <w:lvlJc w:val="right"/>
+      <w:pPr>
+        <w:ind w:left="7560" w:hanging="180"/>
+      </w:pPr>
+    </w:lvl>
+  </w:abstractNum>
+  <w:abstractNum w:abstractNumId="6" w15:restartNumberingAfterBreak="0">
     <w:nsid w:val="33700168"/>
     <w:multiLevelType w:val="hybridMultilevel"/>
     <w:tmpl w:val="1ED2D4E6"/>
@@ -3333,7 +4309,7 @@
       </w:pPr>
     </w:lvl>
   </w:abstractNum>
-  <w:abstractNum w:abstractNumId="6" w15:restartNumberingAfterBreak="0">
+  <w:abstractNum w:abstractNumId="7" w15:restartNumberingAfterBreak="0">
     <w:nsid w:val="38804E5A"/>
     <w:multiLevelType w:val="hybridMultilevel"/>
     <w:tmpl w:val="28C464F8"/>
@@ -3419,7 +4395,7 @@
       </w:pPr>
     </w:lvl>
   </w:abstractNum>
-  <w:abstractNum w:abstractNumId="7" w15:restartNumberingAfterBreak="0">
+  <w:abstractNum w:abstractNumId="8" w15:restartNumberingAfterBreak="0">
     <w:nsid w:val="41FC1858"/>
     <w:multiLevelType w:val="multilevel"/>
     <w:tmpl w:val="45CE5BEE"/>
@@ -3559,7 +4535,7 @@
       </w:rPr>
     </w:lvl>
   </w:abstractNum>
-  <w:abstractNum w:abstractNumId="8" w15:restartNumberingAfterBreak="0">
+  <w:abstractNum w:abstractNumId="9" w15:restartNumberingAfterBreak="0">
     <w:nsid w:val="5D166A17"/>
     <w:multiLevelType w:val="hybridMultilevel"/>
     <w:tmpl w:val="6B60A602"/>
@@ -3581,7 +4557,7 @@
         <w:ind w:left="1800" w:hanging="360"/>
       </w:pPr>
     </w:lvl>
-    <w:lvl w:ilvl="2" w:tplc="0416001B" w:tentative="1">
+    <w:lvl w:ilvl="2" w:tplc="0416001B">
       <w:start w:val="1"/>
       <w:numFmt w:val="lowerRoman"/>
       <w:lvlText w:val="%3."/>
@@ -3645,10 +4621,10 @@
       </w:pPr>
     </w:lvl>
   </w:abstractNum>
-  <w:abstractNum w:abstractNumId="9" w15:restartNumberingAfterBreak="0">
+  <w:abstractNum w:abstractNumId="10" w15:restartNumberingAfterBreak="0">
     <w:nsid w:val="69DF582A"/>
     <w:multiLevelType w:val="multilevel"/>
-    <w:tmpl w:val="B91E315E"/>
+    <w:tmpl w:val="71E4C460"/>
     <w:lvl w:ilvl="0">
       <w:start w:val="1"/>
       <w:numFmt w:val="decimal"/>
@@ -3662,6 +4638,8 @@
         <w:ind w:left="360" w:hanging="360"/>
       </w:pPr>
       <w:rPr>
+        <w:b/>
+        <w:bCs w:val="0"/>
         <w:sz w:val="22"/>
         <w:szCs w:val="18"/>
       </w:rPr>
@@ -3771,7 +4749,7 @@
       </w:pPr>
     </w:lvl>
   </w:abstractNum>
-  <w:abstractNum w:abstractNumId="10" w15:restartNumberingAfterBreak="0">
+  <w:abstractNum w:abstractNumId="11" w15:restartNumberingAfterBreak="0">
     <w:nsid w:val="6F502C71"/>
     <w:multiLevelType w:val="multilevel"/>
     <w:tmpl w:val="66B6B2FC"/>
@@ -3885,7 +4863,7 @@
       </w:pPr>
     </w:lvl>
   </w:abstractNum>
-  <w:abstractNum w:abstractNumId="11" w15:restartNumberingAfterBreak="0">
+  <w:abstractNum w:abstractNumId="12" w15:restartNumberingAfterBreak="0">
     <w:nsid w:val="74466895"/>
     <w:multiLevelType w:val="hybridMultilevel"/>
     <w:tmpl w:val="C49AD904"/>
@@ -3971,7 +4949,7 @@
       </w:pPr>
     </w:lvl>
   </w:abstractNum>
-  <w:abstractNum w:abstractNumId="12" w15:restartNumberingAfterBreak="0">
+  <w:abstractNum w:abstractNumId="13" w15:restartNumberingAfterBreak="0">
     <w:nsid w:val="769B73AE"/>
     <w:multiLevelType w:val="hybridMultilevel"/>
     <w:tmpl w:val="646CF36E"/>
@@ -4057,7 +5035,7 @@
       </w:pPr>
     </w:lvl>
   </w:abstractNum>
-  <w:abstractNum w:abstractNumId="13" w15:restartNumberingAfterBreak="0">
+  <w:abstractNum w:abstractNumId="14" w15:restartNumberingAfterBreak="0">
     <w:nsid w:val="7BBE7B86"/>
     <w:multiLevelType w:val="multilevel"/>
     <w:tmpl w:val="084830DC"/>
@@ -4199,19 +5177,19 @@
     </w:lvl>
   </w:abstractNum>
   <w:num w:numId="1" w16cid:durableId="517276798">
-    <w:abstractNumId w:val="9"/>
+    <w:abstractNumId w:val="10"/>
   </w:num>
   <w:num w:numId="2" w16cid:durableId="136411385">
     <w:abstractNumId w:val="3"/>
   </w:num>
   <w:num w:numId="3" w16cid:durableId="690766148">
-    <w:abstractNumId w:val="13"/>
+    <w:abstractNumId w:val="14"/>
   </w:num>
   <w:num w:numId="4" w16cid:durableId="708384919">
-    <w:abstractNumId w:val="10"/>
+    <w:abstractNumId w:val="11"/>
   </w:num>
   <w:num w:numId="5" w16cid:durableId="1100103303">
-    <w:abstractNumId w:val="7"/>
+    <w:abstractNumId w:val="8"/>
   </w:num>
   <w:num w:numId="6" w16cid:durableId="930505873">
     <w:abstractNumId w:val="1"/>
@@ -4223,22 +5201,25 @@
     <w:abstractNumId w:val="2"/>
   </w:num>
   <w:num w:numId="9" w16cid:durableId="822503346">
-    <w:abstractNumId w:val="11"/>
+    <w:abstractNumId w:val="12"/>
   </w:num>
   <w:num w:numId="10" w16cid:durableId="511342184">
-    <w:abstractNumId w:val="5"/>
+    <w:abstractNumId w:val="6"/>
   </w:num>
   <w:num w:numId="11" w16cid:durableId="385183729">
-    <w:abstractNumId w:val="6"/>
+    <w:abstractNumId w:val="7"/>
   </w:num>
   <w:num w:numId="12" w16cid:durableId="2099061221">
-    <w:abstractNumId w:val="12"/>
+    <w:abstractNumId w:val="13"/>
   </w:num>
   <w:num w:numId="13" w16cid:durableId="2008633133">
     <w:abstractNumId w:val="4"/>
   </w:num>
   <w:num w:numId="14" w16cid:durableId="440731009">
-    <w:abstractNumId w:val="8"/>
+    <w:abstractNumId w:val="9"/>
+  </w:num>
+  <w:num w:numId="15" w16cid:durableId="687409152">
+    <w:abstractNumId w:val="5"/>
   </w:num>
 </w:numbering>
 </file>

</xml_diff>

<commit_message>
final update on the artifacts: last adjustments on the artifacts before the implementation.
</commit_message>
<xml_diff>
--- a/attachments/files-odt/abordagempratica_proposta.docx
+++ b/attachments/files-odt/abordagempratica_proposta.docx
@@ -38,40 +38,6 @@
         <w:spacing w:line="240" w:lineRule="auto"/>
         <w:jc w:val="both"/>
       </w:pPr>
-    </w:p>
-    <w:p>
-      <w:pPr>
-        <w:spacing w:line="240" w:lineRule="auto"/>
-        <w:jc w:val="both"/>
-      </w:pPr>
-    </w:p>
-    <w:p>
-      <w:pPr>
-        <w:spacing w:line="240" w:lineRule="auto"/>
-        <w:jc w:val="both"/>
-      </w:pPr>
-    </w:p>
-    <w:p>
-      <w:pPr>
-        <w:jc w:val="both"/>
-        <w:rPr>
-          <w:rFonts w:ascii="Arial" w:hAnsi="Arial" w:cs="Arial"/>
-          <w:b/>
-          <w:bCs/>
-          <w:sz w:val="20"/>
-          <w:szCs w:val="16"/>
-        </w:rPr>
-      </w:pPr>
-      <w:r>
-        <w:rPr>
-          <w:rFonts w:ascii="Arial" w:hAnsi="Arial" w:cs="Arial"/>
-          <w:b/>
-          <w:bCs/>
-          <w:sz w:val="20"/>
-          <w:szCs w:val="16"/>
-        </w:rPr>
-        <w:t>Sumário</w:t>
-      </w:r>
     </w:p>
     <w:p>
       <w:pPr>
@@ -643,7 +609,6 @@
           <w:sz w:val="20"/>
           <w:szCs w:val="16"/>
         </w:rPr>
-        <w:lastRenderedPageBreak/>
         <w:t>Identificação de partes interessadas (stakeholders) e interesses dessas partes que sejam considerados relevantes à arquitetura.</w:t>
       </w:r>
       <w:r>
@@ -699,6 +664,7 @@
           <w:sz w:val="20"/>
           <w:szCs w:val="16"/>
         </w:rPr>
+        <w:lastRenderedPageBreak/>
         <w:t>Cidadão</w:t>
       </w:r>
       <w:r>
@@ -1547,7 +1513,6 @@
           <w:sz w:val="20"/>
           <w:szCs w:val="16"/>
         </w:rPr>
-        <w:lastRenderedPageBreak/>
         <w:t>Área</w:t>
       </w:r>
       <w:r>
@@ -1656,6 +1621,7 @@
           <w:sz w:val="20"/>
           <w:szCs w:val="16"/>
         </w:rPr>
+        <w:lastRenderedPageBreak/>
         <w:t>Área</w:t>
       </w:r>
       <w:r>
@@ -2260,7 +2226,6 @@
         <w:rPr>
           <w:sz w:val="20"/>
         </w:rPr>
-        <w:lastRenderedPageBreak/>
         <w:t>O usuário que tem cadastro no sistema, pode acessar diretamente o seu perfil. Funcionalidade apenas para aqueles usuários cadastrados.</w:t>
       </w:r>
     </w:p>
@@ -2303,6 +2268,7 @@
         <w:rPr>
           <w:sz w:val="20"/>
         </w:rPr>
+        <w:lastRenderedPageBreak/>
         <w:t>A visão do gestor é diferente da visão do usuário visto que ele tem um controle em relação ao estoque de medicamentos do posto de saúde. Para ter acesso esse usuário precisa estar cadastrado no sistema.</w:t>
       </w:r>
     </w:p>
@@ -2918,7 +2884,15 @@
           <w:sz w:val="20"/>
           <w:szCs w:val="16"/>
         </w:rPr>
-        <w:t>De acordo com cada fase do processo foram obtidas diversas modificações e alterações no projeto, dessa forma, a fim de manter uma sincronia em relação ao que foi solicitado, tem-se a seguinte tabela. Nela foram descritas a atividade a modificação e o estado da atividade.</w:t>
+        <w:t xml:space="preserve">De acordo com cada fase do processo foram obtidas diversas modificações e alterações no projeto, dessa </w:t>
+      </w:r>
+      <w:r>
+        <w:rPr>
+          <w:sz w:val="20"/>
+          <w:szCs w:val="16"/>
+        </w:rPr>
+        <w:lastRenderedPageBreak/>
+        <w:t>forma, a fim de manter uma sincronia em relação ao que foi solicitado, tem-se a seguinte tabela. Nela foram descritas a atividade a modificação e o estado da atividade.</w:t>
       </w:r>
     </w:p>
     <w:p>
@@ -3521,7 +3495,7 @@
                 <w:sz w:val="20"/>
                 <w:szCs w:val="16"/>
               </w:rPr>
-              <w:t>Em andamento</w:t>
+              <w:t>Concluído</w:t>
             </w:r>
           </w:p>
         </w:tc>
@@ -3582,7 +3556,7 @@
                 <w:sz w:val="20"/>
                 <w:szCs w:val="16"/>
               </w:rPr>
-              <w:t>Em andamento</w:t>
+              <w:t>Concluído</w:t>
             </w:r>
           </w:p>
         </w:tc>
@@ -3597,120 +3571,6 @@
           <w:szCs w:val="16"/>
         </w:rPr>
       </w:pPr>
-    </w:p>
-    <w:p>
-      <w:pPr>
-        <w:ind w:left="720"/>
-        <w:jc w:val="both"/>
-        <w:rPr>
-          <w:sz w:val="20"/>
-          <w:szCs w:val="16"/>
-        </w:rPr>
-      </w:pPr>
-    </w:p>
-    <w:p>
-      <w:pPr>
-        <w:numPr>
-          <w:ilvl w:val="0"/>
-          <w:numId w:val="9"/>
-        </w:numPr>
-        <w:jc w:val="both"/>
-        <w:rPr>
-          <w:rFonts w:ascii="Arial" w:hAnsi="Arial" w:cs="Arial"/>
-          <w:b/>
-          <w:bCs/>
-          <w:sz w:val="20"/>
-          <w:szCs w:val="16"/>
-        </w:rPr>
-      </w:pPr>
-      <w:r>
-        <w:rPr>
-          <w:rFonts w:ascii="Arial" w:hAnsi="Arial" w:cs="Arial"/>
-          <w:b/>
-          <w:bCs/>
-          <w:sz w:val="20"/>
-          <w:szCs w:val="16"/>
-        </w:rPr>
-        <w:t>Escopo</w:t>
-      </w:r>
-    </w:p>
-    <w:p>
-      <w:pPr>
-        <w:numPr>
-          <w:ilvl w:val="0"/>
-          <w:numId w:val="9"/>
-        </w:numPr>
-        <w:jc w:val="both"/>
-        <w:rPr>
-          <w:rFonts w:ascii="Arial" w:hAnsi="Arial" w:cs="Arial"/>
-          <w:b/>
-          <w:bCs/>
-          <w:sz w:val="20"/>
-          <w:szCs w:val="16"/>
-        </w:rPr>
-      </w:pPr>
-      <w:r>
-        <w:rPr>
-          <w:rFonts w:ascii="Arial" w:hAnsi="Arial" w:cs="Arial"/>
-          <w:b/>
-          <w:bCs/>
-          <w:sz w:val="20"/>
-          <w:szCs w:val="16"/>
-        </w:rPr>
-        <w:t>Contexto</w:t>
-      </w:r>
-    </w:p>
-    <w:p>
-      <w:pPr>
-        <w:numPr>
-          <w:ilvl w:val="0"/>
-          <w:numId w:val="9"/>
-        </w:numPr>
-        <w:jc w:val="both"/>
-        <w:rPr>
-          <w:rFonts w:ascii="Arial" w:hAnsi="Arial" w:cs="Arial"/>
-          <w:b/>
-          <w:bCs/>
-          <w:sz w:val="20"/>
-          <w:szCs w:val="16"/>
-        </w:rPr>
-      </w:pPr>
-      <w:r>
-        <w:rPr>
-          <w:rFonts w:ascii="Arial" w:hAnsi="Arial" w:cs="Arial"/>
-          <w:b/>
-          <w:bCs/>
-          <w:sz w:val="20"/>
-          <w:szCs w:val="16"/>
-        </w:rPr>
-        <w:t>Glossário</w:t>
-      </w:r>
-    </w:p>
-    <w:p>
-      <w:pPr>
-        <w:numPr>
-          <w:ilvl w:val="0"/>
-          <w:numId w:val="9"/>
-        </w:numPr>
-        <w:jc w:val="both"/>
-        <w:rPr>
-          <w:rFonts w:ascii="Arial" w:hAnsi="Arial" w:cs="Arial"/>
-          <w:b/>
-          <w:bCs/>
-          <w:sz w:val="20"/>
-          <w:szCs w:val="16"/>
-        </w:rPr>
-      </w:pPr>
-      <w:r>
-        <w:rPr>
-          <w:rFonts w:ascii="Arial" w:hAnsi="Arial" w:cs="Arial"/>
-          <w:b/>
-          <w:bCs/>
-          <w:sz w:val="20"/>
-          <w:szCs w:val="16"/>
-        </w:rPr>
-        <w:t>Referências</w:t>
-      </w:r>
     </w:p>
     <w:p>
       <w:pPr>
@@ -3819,7 +3679,7 @@
             <w:rPr>
               <w:noProof/>
             </w:rPr>
-            <w:t>2022</w:t>
+            <w:t>2023</w:t>
           </w:r>
           <w:r>
             <w:fldChar w:fldCharType="end"/>

</xml_diff>